<commit_message>
Fixed Zipkin Issue for User Service
</commit_message>
<xml_diff>
--- a/SpringMicroServices.docx
+++ b/SpringMicroServices.docx
@@ -168,7 +168,84 @@
         <w:rPr>
           <w:noProof/>
         </w:rPr>
-        <w:t>&gt;other services</w:t>
+        <w:t xml:space="preserve">&gt; run zip using </w:t>
+      </w:r>
+      <w:r>
+        <w:rPr>
+          <w:noProof/>
+        </w:rPr>
+        <w:t>java -jar zipkin-server-2.23.2-exec.jar</w:t>
+      </w:r>
+      <w:r>
+        <w:rPr>
+          <w:noProof/>
+        </w:rPr>
+        <w:t xml:space="preserve"> on cmd in the same folder were jar is present then enter </w:t>
+      </w:r>
+      <w:hyperlink r:id="rId7" w:history="1">
+        <w:r>
+          <w:rPr>
+            <w:rStyle w:val="Hyperlink"/>
+            <w:noProof/>
+          </w:rPr>
+          <w:t>http://127.0.0.1:9411/zipkin/</w:t>
+        </w:r>
+      </w:hyperlink>
+      <w:r>
+        <w:rPr>
+          <w:noProof/>
+        </w:rPr>
+        <w:t xml:space="preserve"> (from cmd ) in browser </w:t>
+      </w:r>
+    </w:p>
+    <w:p>
+      <w:pPr>
+        <w:rPr>
+          <w:noProof/>
+        </w:rPr>
+      </w:pPr>
+    </w:p>
+    <w:p>
+      <w:pPr>
+        <w:rPr>
+          <w:noProof/>
+        </w:rPr>
+      </w:pPr>
+      <w:r>
+        <w:rPr>
+          <w:noProof/>
+        </w:rPr>
+        <w:t>Step</w:t>
+      </w:r>
+      <w:r>
+        <w:rPr>
+          <w:noProof/>
+        </w:rPr>
+        <w:t>6</w:t>
+      </w:r>
+      <w:r>
+        <w:rPr>
+          <w:noProof/>
+        </w:rPr>
+        <w:t xml:space="preserve">&gt;other </w:t>
+      </w:r>
+      <w:r>
+        <w:rPr>
+          <w:noProof/>
+        </w:rPr>
+        <w:t xml:space="preserve">application </w:t>
+      </w:r>
+      <w:r>
+        <w:rPr>
+          <w:noProof/>
+        </w:rPr>
+        <w:t>services</w:t>
+      </w:r>
+      <w:r>
+        <w:rPr>
+          <w:noProof/>
+        </w:rPr>
+        <w:t xml:space="preserve"> (After Zipkin because otherwise services are not getting shownin zipkin</w:t>
       </w:r>
     </w:p>
     <w:p>
@@ -201,7 +278,7 @@
           <w:shd w:val="clear" w:color="auto" w:fill="FFFFFF"/>
         </w:rPr>
       </w:pPr>
-      <w:hyperlink r:id="rId7" w:history="1">
+      <w:hyperlink r:id="rId8" w:history="1">
         <w:r>
           <w:rPr>
             <w:rStyle w:val="Hyperlink"/>
@@ -449,7 +526,7 @@
           <w:shd w:val="clear" w:color="auto" w:fill="FFFFFF"/>
         </w:rPr>
       </w:pPr>
-      <w:hyperlink r:id="rId8" w:history="1">
+      <w:hyperlink r:id="rId9" w:history="1">
         <w:r>
           <w:rPr>
             <w:rStyle w:val="Hyperlink"/>
@@ -775,48 +852,6 @@
             <wp:extent cx="5731510" cy="3222625"/>
             <wp:effectExtent l="0" t="0" r="2540" b="0"/>
             <wp:docPr id="1" name="Picture 1"/>
-            <wp:cNvGraphicFramePr>
-              <a:graphicFrameLocks xmlns:a="http://schemas.openxmlformats.org/drawingml/2006/main" noChangeAspect="1"/>
-            </wp:cNvGraphicFramePr>
-            <a:graphic xmlns:a="http://schemas.openxmlformats.org/drawingml/2006/main">
-              <a:graphicData uri="http://schemas.openxmlformats.org/drawingml/2006/picture">
-                <pic:pic xmlns:pic="http://schemas.openxmlformats.org/drawingml/2006/picture">
-                  <pic:nvPicPr>
-                    <pic:cNvPr id="1" name=""/>
-                    <pic:cNvPicPr/>
-                  </pic:nvPicPr>
-                  <pic:blipFill>
-                    <a:blip r:embed="rId9"/>
-                    <a:stretch>
-                      <a:fillRect/>
-                    </a:stretch>
-                  </pic:blipFill>
-                  <pic:spPr>
-                    <a:xfrm>
-                      <a:off x="0" y="0"/>
-                      <a:ext cx="5731510" cy="3222625"/>
-                    </a:xfrm>
-                    <a:prstGeom prst="rect">
-                      <a:avLst/>
-                    </a:prstGeom>
-                  </pic:spPr>
-                </pic:pic>
-              </a:graphicData>
-            </a:graphic>
-          </wp:inline>
-        </w:drawing>
-      </w:r>
-    </w:p>
-    <w:p>
-      <w:r>
-        <w:rPr>
-          <w:noProof/>
-        </w:rPr>
-        <w:drawing>
-          <wp:inline distT="0" distB="0" distL="0" distR="0" wp14:anchorId="4622B094" wp14:editId="73ABE0BD">
-            <wp:extent cx="5731510" cy="3222625"/>
-            <wp:effectExtent l="0" t="0" r="2540" b="0"/>
-            <wp:docPr id="2" name="Picture 2"/>
             <wp:cNvGraphicFramePr>
               <a:graphicFrameLocks xmlns:a="http://schemas.openxmlformats.org/drawingml/2006/main" noChangeAspect="1"/>
             </wp:cNvGraphicFramePr>
@@ -854,12 +889,11 @@
         <w:rPr>
           <w:noProof/>
         </w:rPr>
-        <w:lastRenderedPageBreak/>
         <w:drawing>
-          <wp:inline distT="0" distB="0" distL="0" distR="0" wp14:anchorId="4FE97EEA" wp14:editId="0CECE127">
+          <wp:inline distT="0" distB="0" distL="0" distR="0" wp14:anchorId="4622B094" wp14:editId="73ABE0BD">
             <wp:extent cx="5731510" cy="3222625"/>
             <wp:effectExtent l="0" t="0" r="2540" b="0"/>
-            <wp:docPr id="3" name="Picture 3"/>
+            <wp:docPr id="2" name="Picture 2"/>
             <wp:cNvGraphicFramePr>
               <a:graphicFrameLocks xmlns:a="http://schemas.openxmlformats.org/drawingml/2006/main" noChangeAspect="1"/>
             </wp:cNvGraphicFramePr>
@@ -897,11 +931,12 @@
         <w:rPr>
           <w:noProof/>
         </w:rPr>
+        <w:lastRenderedPageBreak/>
         <w:drawing>
-          <wp:inline distT="0" distB="0" distL="0" distR="0" wp14:anchorId="2DF87C5E" wp14:editId="09F4A708">
+          <wp:inline distT="0" distB="0" distL="0" distR="0" wp14:anchorId="4FE97EEA" wp14:editId="0CECE127">
             <wp:extent cx="5731510" cy="3222625"/>
             <wp:effectExtent l="0" t="0" r="2540" b="0"/>
-            <wp:docPr id="4" name="Picture 4"/>
+            <wp:docPr id="3" name="Picture 3"/>
             <wp:cNvGraphicFramePr>
               <a:graphicFrameLocks xmlns:a="http://schemas.openxmlformats.org/drawingml/2006/main" noChangeAspect="1"/>
             </wp:cNvGraphicFramePr>
@@ -935,23 +970,15 @@
       </w:r>
     </w:p>
     <w:p>
-      <w:pPr>
-        <w:rPr>
-          <w:noProof/>
-        </w:rPr>
-      </w:pPr>
-    </w:p>
-    <w:p>
-      <w:r>
-        <w:rPr>
-          <w:noProof/>
-        </w:rPr>
-        <w:lastRenderedPageBreak/>
+      <w:r>
+        <w:rPr>
+          <w:noProof/>
+        </w:rPr>
         <w:drawing>
-          <wp:inline distT="0" distB="0" distL="0" distR="0" wp14:anchorId="24A803E1" wp14:editId="292E20C2">
+          <wp:inline distT="0" distB="0" distL="0" distR="0" wp14:anchorId="2DF87C5E" wp14:editId="09F4A708">
             <wp:extent cx="5731510" cy="3222625"/>
             <wp:effectExtent l="0" t="0" r="2540" b="0"/>
-            <wp:docPr id="5" name="Picture 5"/>
+            <wp:docPr id="4" name="Picture 4"/>
             <wp:cNvGraphicFramePr>
               <a:graphicFrameLocks xmlns:a="http://schemas.openxmlformats.org/drawingml/2006/main" noChangeAspect="1"/>
             </wp:cNvGraphicFramePr>
@@ -985,13 +1012,63 @@
       </w:r>
     </w:p>
     <w:p>
+      <w:pPr>
+        <w:rPr>
+          <w:noProof/>
+        </w:rPr>
+      </w:pPr>
+    </w:p>
+    <w:p>
+      <w:r>
+        <w:rPr>
+          <w:noProof/>
+        </w:rPr>
+        <w:lastRenderedPageBreak/>
+        <w:drawing>
+          <wp:inline distT="0" distB="0" distL="0" distR="0" wp14:anchorId="24A803E1" wp14:editId="292E20C2">
+            <wp:extent cx="5731510" cy="3222625"/>
+            <wp:effectExtent l="0" t="0" r="2540" b="0"/>
+            <wp:docPr id="5" name="Picture 5"/>
+            <wp:cNvGraphicFramePr>
+              <a:graphicFrameLocks xmlns:a="http://schemas.openxmlformats.org/drawingml/2006/main" noChangeAspect="1"/>
+            </wp:cNvGraphicFramePr>
+            <a:graphic xmlns:a="http://schemas.openxmlformats.org/drawingml/2006/main">
+              <a:graphicData uri="http://schemas.openxmlformats.org/drawingml/2006/picture">
+                <pic:pic xmlns:pic="http://schemas.openxmlformats.org/drawingml/2006/picture">
+                  <pic:nvPicPr>
+                    <pic:cNvPr id="1" name=""/>
+                    <pic:cNvPicPr/>
+                  </pic:nvPicPr>
+                  <pic:blipFill>
+                    <a:blip r:embed="rId14"/>
+                    <a:stretch>
+                      <a:fillRect/>
+                    </a:stretch>
+                  </pic:blipFill>
+                  <pic:spPr>
+                    <a:xfrm>
+                      <a:off x="0" y="0"/>
+                      <a:ext cx="5731510" cy="3222625"/>
+                    </a:xfrm>
+                    <a:prstGeom prst="rect">
+                      <a:avLst/>
+                    </a:prstGeom>
+                  </pic:spPr>
+                </pic:pic>
+              </a:graphicData>
+            </a:graphic>
+          </wp:inline>
+        </w:drawing>
+      </w:r>
+    </w:p>
+    <w:p>
       <w:r>
         <w:t xml:space="preserve">Zipkin </w:t>
       </w:r>
       <w:r>
         <w:t>(</w:t>
       </w:r>
-      <w:hyperlink r:id="rId14" w:history="1">
+      <w:hyperlink r:id="rId15" w:history="1">
         <w:r>
           <w:rPr>
             <w:rStyle w:val="Hyperlink"/>

</xml_diff>